<commit_message>
update data for 2022 show
</commit_message>
<xml_diff>
--- a/resources/sponsorship.docx
+++ b/resources/sponsorship.docx
@@ -1,6 +1,6 @@
 
 <file path=word/document.xml><?xml version="1.0" encoding="utf-8"?>
-<w:document xmlns:wpc="http://schemas.microsoft.com/office/word/2010/wordprocessingCanvas" xmlns:cx="http://schemas.microsoft.com/office/drawing/2014/chartex" xmlns:cx1="http://schemas.microsoft.com/office/drawing/2015/9/8/chartex" xmlns:cx2="http://schemas.microsoft.com/office/drawing/2015/10/21/chartex" xmlns:cx3="http://schemas.microsoft.com/office/drawing/2016/5/9/chartex" xmlns:cx4="http://schemas.microsoft.com/office/drawing/2016/5/10/chartex" xmlns:cx5="http://schemas.microsoft.com/office/drawing/2016/5/11/chartex" xmlns:cx6="http://schemas.microsoft.com/office/drawing/2016/5/12/chartex" xmlns:cx7="http://schemas.microsoft.com/office/drawing/2016/5/13/chartex" xmlns:cx8="http://schemas.microsoft.com/office/drawing/2016/5/14/chartex" xmlns:mc="http://schemas.openxmlformats.org/markup-compatibility/2006" xmlns:aink="http://schemas.microsoft.com/office/drawing/2016/ink" xmlns:am3d="http://schemas.microsoft.com/office/drawing/2017/model3d" xmlns:o="urn:schemas-microsoft-com:office:office" xmlns:r="http://schemas.openxmlformats.org/officeDocument/2006/relationships" xmlns:m="http://schemas.openxmlformats.org/officeDocument/2006/math" xmlns:v="urn:schemas-microsoft-com:vml" xmlns:wp14="http://schemas.microsoft.com/office/word/2010/wordprocessingDrawing" xmlns:wp="http://schemas.openxmlformats.org/drawingml/2006/wordprocessingDrawing" xmlns:w10="urn:schemas-microsoft-com:office:word" xmlns:w="http://schemas.openxmlformats.org/wordprocessingml/2006/main" xmlns:w14="http://schemas.microsoft.com/office/word/2010/wordml" xmlns:w15="http://schemas.microsoft.com/office/word/2012/wordml" xmlns:w16cex="http://schemas.microsoft.com/office/word/2018/wordml/cex" xmlns:w16cid="http://schemas.microsoft.com/office/word/2016/wordml/cid" xmlns:w16="http://schemas.microsoft.com/office/word/2018/wordml" xmlns:w16sdtdh="http://schemas.microsoft.com/office/word/2020/wordml/sdtdatahash" xmlns:w16se="http://schemas.microsoft.com/office/word/2015/wordml/symex" xmlns:wpg="http://schemas.microsoft.com/office/word/2010/wordprocessingGroup" xmlns:wpi="http://schemas.microsoft.com/office/word/2010/wordprocessingInk" xmlns:wne="http://schemas.microsoft.com/office/word/2006/wordml" xmlns:wps="http://schemas.microsoft.com/office/word/2010/wordprocessingShape" mc:Ignorable="w14 w15 w16se w16cid w16 w16cex w16sdtdh wp14">
+<w:document xmlns:wpc="http://schemas.microsoft.com/office/word/2010/wordprocessingCanvas" xmlns:cx="http://schemas.microsoft.com/office/drawing/2014/chartex" xmlns:cx1="http://schemas.microsoft.com/office/drawing/2015/9/8/chartex" xmlns:cx2="http://schemas.microsoft.com/office/drawing/2015/10/21/chartex" xmlns:cx3="http://schemas.microsoft.com/office/drawing/2016/5/9/chartex" xmlns:cx4="http://schemas.microsoft.com/office/drawing/2016/5/10/chartex" xmlns:cx5="http://schemas.microsoft.com/office/drawing/2016/5/11/chartex" xmlns:cx6="http://schemas.microsoft.com/office/drawing/2016/5/12/chartex" xmlns:cx7="http://schemas.microsoft.com/office/drawing/2016/5/13/chartex" xmlns:cx8="http://schemas.microsoft.com/office/drawing/2016/5/14/chartex" xmlns:mc="http://schemas.openxmlformats.org/markup-compatibility/2006" xmlns:aink="http://schemas.microsoft.com/office/drawing/2016/ink" xmlns:am3d="http://schemas.microsoft.com/office/drawing/2017/model3d" xmlns:o="urn:schemas-microsoft-com:office:office" xmlns:oel="http://schemas.microsoft.com/office/2019/extlst" xmlns:r="http://schemas.openxmlformats.org/officeDocument/2006/relationships" xmlns:m="http://schemas.openxmlformats.org/officeDocument/2006/math" xmlns:v="urn:schemas-microsoft-com:vml" xmlns:wp14="http://schemas.microsoft.com/office/word/2010/wordprocessingDrawing" xmlns:wp="http://schemas.openxmlformats.org/drawingml/2006/wordprocessingDrawing" xmlns:w10="urn:schemas-microsoft-com:office:word" xmlns:w="http://schemas.openxmlformats.org/wordprocessingml/2006/main" xmlns:w14="http://schemas.microsoft.com/office/word/2010/wordml" xmlns:w15="http://schemas.microsoft.com/office/word/2012/wordml" xmlns:w16cex="http://schemas.microsoft.com/office/word/2018/wordml/cex" xmlns:w16cid="http://schemas.microsoft.com/office/word/2016/wordml/cid" xmlns:w16="http://schemas.microsoft.com/office/word/2018/wordml" xmlns:w16sdtdh="http://schemas.microsoft.com/office/word/2020/wordml/sdtdatahash" xmlns:w16se="http://schemas.microsoft.com/office/word/2015/wordml/symex" xmlns:wpg="http://schemas.microsoft.com/office/word/2010/wordprocessingGroup" xmlns:wpi="http://schemas.microsoft.com/office/word/2010/wordprocessingInk" xmlns:wne="http://schemas.microsoft.com/office/word/2006/wordml" xmlns:wps="http://schemas.microsoft.com/office/word/2010/wordprocessingShape" mc:Ignorable="w14 w15 w16se w16cid w16 w16cex w16sdtdh wp14">
   <w:body>
     <w:p>
       <w:pPr>
@@ -99,7 +99,23 @@
                                 <w:b/>
                                 <w:sz w:val="32"/>
                               </w:rPr>
-                              <w:t xml:space="preserve">21 </w:t>
+                              <w:t>2</w:t>
+                            </w:r>
+                            <w:r>
+                              <w:rPr>
+                                <w:rFonts w:ascii="Arial Narrow" w:hAnsi="Arial Narrow" w:cs="Arial"/>
+                                <w:b/>
+                                <w:sz w:val="32"/>
+                              </w:rPr>
+                              <w:t>2</w:t>
+                            </w:r>
+                            <w:r>
+                              <w:rPr>
+                                <w:rFonts w:ascii="Arial Narrow" w:hAnsi="Arial Narrow" w:cs="Arial"/>
+                                <w:b/>
+                                <w:sz w:val="32"/>
+                              </w:rPr>
+                              <w:t xml:space="preserve"> </w:t>
                             </w:r>
                             <w:r>
                               <w:rPr>
@@ -176,7 +192,7 @@
                 <v:stroke joinstyle="miter"/>
                 <v:path gradientshapeok="t" o:connecttype="rect"/>
               </v:shapetype>
-              <v:shape id="Text Box 2" o:spid="_x0000_s1026" type="#_x0000_t202" style="position:absolute;left:0;text-align:left;margin-left:-61.5pt;margin-top:-25.5pt;width:577.5pt;height:28.5pt;z-index:251660288;visibility:visible;mso-wrap-style:square;mso-width-percent:0;mso-height-percent:0;mso-wrap-distance-left:9pt;mso-wrap-distance-top:3.6pt;mso-wrap-distance-right:9pt;mso-wrap-distance-bottom:3.6pt;mso-position-horizontal:absolute;mso-position-horizontal-relative:margin;mso-position-vertical:absolute;mso-position-vertical-relative:text;mso-width-percent:0;mso-height-percent:0;mso-width-relative:margin;mso-height-relative:margin;v-text-anchor:top" o:gfxdata="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" stroked="f">
+              <v:shape id="Text Box 2" o:spid="_x0000_s1026" type="#_x0000_t202" style="position:absolute;left:0;text-align:left;margin-left:-61.5pt;margin-top:-25.5pt;width:577.5pt;height:28.5pt;z-index:251660288;visibility:visible;mso-wrap-style:square;mso-width-percent:0;mso-height-percent:0;mso-wrap-distance-left:9pt;mso-wrap-distance-top:3.6pt;mso-wrap-distance-right:9pt;mso-wrap-distance-bottom:3.6pt;mso-position-horizontal:absolute;mso-position-horizontal-relative:margin;mso-position-vertical:absolute;mso-position-vertical-relative:text;mso-width-percent:0;mso-height-percent:0;mso-width-relative:margin;mso-height-relative:margin;v-text-anchor:top" o:gfxdata="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" stroked="f">
                 <v:textbox>
                   <w:txbxContent>
                     <w:p>
@@ -218,7 +234,23 @@
                           <w:b/>
                           <w:sz w:val="32"/>
                         </w:rPr>
-                        <w:t xml:space="preserve">21 </w:t>
+                        <w:t>2</w:t>
+                      </w:r>
+                      <w:r>
+                        <w:rPr>
+                          <w:rFonts w:ascii="Arial Narrow" w:hAnsi="Arial Narrow" w:cs="Arial"/>
+                          <w:b/>
+                          <w:sz w:val="32"/>
+                        </w:rPr>
+                        <w:t>2</w:t>
+                      </w:r>
+                      <w:r>
+                        <w:rPr>
+                          <w:rFonts w:ascii="Arial Narrow" w:hAnsi="Arial Narrow" w:cs="Arial"/>
+                          <w:b/>
+                          <w:sz w:val="32"/>
+                        </w:rPr>
+                        <w:t xml:space="preserve"> </w:t>
                       </w:r>
                       <w:r>
                         <w:rPr>
@@ -1178,25 +1210,13 @@
         <w:rPr>
           <w:rFonts w:ascii="Arial Narrow" w:hAnsi="Arial Narrow"/>
         </w:rPr>
-        <w:t xml:space="preserve"> (1</w:t>
-      </w:r>
-      <w:r>
-        <w:rPr>
-          <w:rFonts w:ascii="Arial Narrow" w:hAnsi="Arial Narrow"/>
-        </w:rPr>
-        <w:t>1</w:t>
-      </w:r>
-      <w:r>
-        <w:rPr>
-          <w:rFonts w:ascii="Arial Narrow" w:hAnsi="Arial Narrow"/>
-        </w:rPr>
-        <w:t>/</w:t>
-      </w:r>
-      <w:r>
-        <w:rPr>
-          <w:rFonts w:ascii="Arial Narrow" w:hAnsi="Arial Narrow"/>
-        </w:rPr>
-        <w:t>17</w:t>
+        <w:t xml:space="preserve"> (</w:t>
+      </w:r>
+      <w:r>
+        <w:rPr>
+          <w:rFonts w:ascii="Arial Narrow" w:hAnsi="Arial Narrow"/>
+        </w:rPr>
+        <w:t>10/19</w:t>
       </w:r>
       <w:r>
         <w:rPr>
@@ -1220,7 +1240,7 @@
         <w:rPr>
           <w:rFonts w:ascii="Arial Narrow" w:hAnsi="Arial Narrow"/>
         </w:rPr>
-        <w:t>11/18</w:t>
+        <w:t>10/20</w:t>
       </w:r>
       <w:r>
         <w:rPr>
@@ -1314,7 +1334,7 @@
 </file>
 
 <file path=word/endnotes.xml><?xml version="1.0" encoding="utf-8"?>
-<w:endnotes xmlns:wpc="http://schemas.microsoft.com/office/word/2010/wordprocessingCanvas" xmlns:cx="http://schemas.microsoft.com/office/drawing/2014/chartex" xmlns:cx1="http://schemas.microsoft.com/office/drawing/2015/9/8/chartex" xmlns:cx2="http://schemas.microsoft.com/office/drawing/2015/10/21/chartex" xmlns:cx3="http://schemas.microsoft.com/office/drawing/2016/5/9/chartex" xmlns:cx4="http://schemas.microsoft.com/office/drawing/2016/5/10/chartex" xmlns:cx5="http://schemas.microsoft.com/office/drawing/2016/5/11/chartex" xmlns:cx6="http://schemas.microsoft.com/office/drawing/2016/5/12/chartex" xmlns:cx7="http://schemas.microsoft.com/office/drawing/2016/5/13/chartex" xmlns:cx8="http://schemas.microsoft.com/office/drawing/2016/5/14/chartex" xmlns:mc="http://schemas.openxmlformats.org/markup-compatibility/2006" xmlns:aink="http://schemas.microsoft.com/office/drawing/2016/ink" xmlns:am3d="http://schemas.microsoft.com/office/drawing/2017/model3d" xmlns:o="urn:schemas-microsoft-com:office:office" xmlns:r="http://schemas.openxmlformats.org/officeDocument/2006/relationships" xmlns:m="http://schemas.openxmlformats.org/officeDocument/2006/math" xmlns:v="urn:schemas-microsoft-com:vml" xmlns:wp14="http://schemas.microsoft.com/office/word/2010/wordprocessingDrawing" xmlns:wp="http://schemas.openxmlformats.org/drawingml/2006/wordprocessingDrawing" xmlns:w10="urn:schemas-microsoft-com:office:word" xmlns:w="http://schemas.openxmlformats.org/wordprocessingml/2006/main" xmlns:w14="http://schemas.microsoft.com/office/word/2010/wordml" xmlns:w15="http://schemas.microsoft.com/office/word/2012/wordml" xmlns:w16cex="http://schemas.microsoft.com/office/word/2018/wordml/cex" xmlns:w16cid="http://schemas.microsoft.com/office/word/2016/wordml/cid" xmlns:w16="http://schemas.microsoft.com/office/word/2018/wordml" xmlns:w16sdtdh="http://schemas.microsoft.com/office/word/2020/wordml/sdtdatahash" xmlns:w16se="http://schemas.microsoft.com/office/word/2015/wordml/symex" xmlns:wpg="http://schemas.microsoft.com/office/word/2010/wordprocessingGroup" xmlns:wpi="http://schemas.microsoft.com/office/word/2010/wordprocessingInk" xmlns:wne="http://schemas.microsoft.com/office/word/2006/wordml" xmlns:wps="http://schemas.microsoft.com/office/word/2010/wordprocessingShape" mc:Ignorable="w14 w15 w16se w16cid w16 w16cex w16sdtdh wp14">
+<w:endnotes xmlns:wpc="http://schemas.microsoft.com/office/word/2010/wordprocessingCanvas" xmlns:cx="http://schemas.microsoft.com/office/drawing/2014/chartex" xmlns:cx1="http://schemas.microsoft.com/office/drawing/2015/9/8/chartex" xmlns:cx2="http://schemas.microsoft.com/office/drawing/2015/10/21/chartex" xmlns:cx3="http://schemas.microsoft.com/office/drawing/2016/5/9/chartex" xmlns:cx4="http://schemas.microsoft.com/office/drawing/2016/5/10/chartex" xmlns:cx5="http://schemas.microsoft.com/office/drawing/2016/5/11/chartex" xmlns:cx6="http://schemas.microsoft.com/office/drawing/2016/5/12/chartex" xmlns:cx7="http://schemas.microsoft.com/office/drawing/2016/5/13/chartex" xmlns:cx8="http://schemas.microsoft.com/office/drawing/2016/5/14/chartex" xmlns:mc="http://schemas.openxmlformats.org/markup-compatibility/2006" xmlns:aink="http://schemas.microsoft.com/office/drawing/2016/ink" xmlns:am3d="http://schemas.microsoft.com/office/drawing/2017/model3d" xmlns:o="urn:schemas-microsoft-com:office:office" xmlns:oel="http://schemas.microsoft.com/office/2019/extlst" xmlns:r="http://schemas.openxmlformats.org/officeDocument/2006/relationships" xmlns:m="http://schemas.openxmlformats.org/officeDocument/2006/math" xmlns:v="urn:schemas-microsoft-com:vml" xmlns:wp14="http://schemas.microsoft.com/office/word/2010/wordprocessingDrawing" xmlns:wp="http://schemas.openxmlformats.org/drawingml/2006/wordprocessingDrawing" xmlns:w10="urn:schemas-microsoft-com:office:word" xmlns:w="http://schemas.openxmlformats.org/wordprocessingml/2006/main" xmlns:w14="http://schemas.microsoft.com/office/word/2010/wordml" xmlns:w15="http://schemas.microsoft.com/office/word/2012/wordml" xmlns:w16cex="http://schemas.microsoft.com/office/word/2018/wordml/cex" xmlns:w16cid="http://schemas.microsoft.com/office/word/2016/wordml/cid" xmlns:w16="http://schemas.microsoft.com/office/word/2018/wordml" xmlns:w16sdtdh="http://schemas.microsoft.com/office/word/2020/wordml/sdtdatahash" xmlns:w16se="http://schemas.microsoft.com/office/word/2015/wordml/symex" xmlns:wpg="http://schemas.microsoft.com/office/word/2010/wordprocessingGroup" xmlns:wpi="http://schemas.microsoft.com/office/word/2010/wordprocessingInk" xmlns:wne="http://schemas.microsoft.com/office/word/2006/wordml" xmlns:wps="http://schemas.microsoft.com/office/word/2010/wordprocessingShape" mc:Ignorable="w14 w15 w16se w16cid w16 w16cex w16sdtdh wp14">
   <w:endnote w:type="separator" w:id="-1">
     <w:p>
       <w:pPr>
@@ -1339,7 +1359,7 @@
 </file>
 
 <file path=word/footnotes.xml><?xml version="1.0" encoding="utf-8"?>
-<w:footnotes xmlns:wpc="http://schemas.microsoft.com/office/word/2010/wordprocessingCanvas" xmlns:cx="http://schemas.microsoft.com/office/drawing/2014/chartex" xmlns:cx1="http://schemas.microsoft.com/office/drawing/2015/9/8/chartex" xmlns:cx2="http://schemas.microsoft.com/office/drawing/2015/10/21/chartex" xmlns:cx3="http://schemas.microsoft.com/office/drawing/2016/5/9/chartex" xmlns:cx4="http://schemas.microsoft.com/office/drawing/2016/5/10/chartex" xmlns:cx5="http://schemas.microsoft.com/office/drawing/2016/5/11/chartex" xmlns:cx6="http://schemas.microsoft.com/office/drawing/2016/5/12/chartex" xmlns:cx7="http://schemas.microsoft.com/office/drawing/2016/5/13/chartex" xmlns:cx8="http://schemas.microsoft.com/office/drawing/2016/5/14/chartex" xmlns:mc="http://schemas.openxmlformats.org/markup-compatibility/2006" xmlns:aink="http://schemas.microsoft.com/office/drawing/2016/ink" xmlns:am3d="http://schemas.microsoft.com/office/drawing/2017/model3d" xmlns:o="urn:schemas-microsoft-com:office:office" xmlns:r="http://schemas.openxmlformats.org/officeDocument/2006/relationships" xmlns:m="http://schemas.openxmlformats.org/officeDocument/2006/math" xmlns:v="urn:schemas-microsoft-com:vml" xmlns:wp14="http://schemas.microsoft.com/office/word/2010/wordprocessingDrawing" xmlns:wp="http://schemas.openxmlformats.org/drawingml/2006/wordprocessingDrawing" xmlns:w10="urn:schemas-microsoft-com:office:word" xmlns:w="http://schemas.openxmlformats.org/wordprocessingml/2006/main" xmlns:w14="http://schemas.microsoft.com/office/word/2010/wordml" xmlns:w15="http://schemas.microsoft.com/office/word/2012/wordml" xmlns:w16cex="http://schemas.microsoft.com/office/word/2018/wordml/cex" xmlns:w16cid="http://schemas.microsoft.com/office/word/2016/wordml/cid" xmlns:w16="http://schemas.microsoft.com/office/word/2018/wordml" xmlns:w16sdtdh="http://schemas.microsoft.com/office/word/2020/wordml/sdtdatahash" xmlns:w16se="http://schemas.microsoft.com/office/word/2015/wordml/symex" xmlns:wpg="http://schemas.microsoft.com/office/word/2010/wordprocessingGroup" xmlns:wpi="http://schemas.microsoft.com/office/word/2010/wordprocessingInk" xmlns:wne="http://schemas.microsoft.com/office/word/2006/wordml" xmlns:wps="http://schemas.microsoft.com/office/word/2010/wordprocessingShape" mc:Ignorable="w14 w15 w16se w16cid w16 w16cex w16sdtdh wp14">
+<w:footnotes xmlns:wpc="http://schemas.microsoft.com/office/word/2010/wordprocessingCanvas" xmlns:cx="http://schemas.microsoft.com/office/drawing/2014/chartex" xmlns:cx1="http://schemas.microsoft.com/office/drawing/2015/9/8/chartex" xmlns:cx2="http://schemas.microsoft.com/office/drawing/2015/10/21/chartex" xmlns:cx3="http://schemas.microsoft.com/office/drawing/2016/5/9/chartex" xmlns:cx4="http://schemas.microsoft.com/office/drawing/2016/5/10/chartex" xmlns:cx5="http://schemas.microsoft.com/office/drawing/2016/5/11/chartex" xmlns:cx6="http://schemas.microsoft.com/office/drawing/2016/5/12/chartex" xmlns:cx7="http://schemas.microsoft.com/office/drawing/2016/5/13/chartex" xmlns:cx8="http://schemas.microsoft.com/office/drawing/2016/5/14/chartex" xmlns:mc="http://schemas.openxmlformats.org/markup-compatibility/2006" xmlns:aink="http://schemas.microsoft.com/office/drawing/2016/ink" xmlns:am3d="http://schemas.microsoft.com/office/drawing/2017/model3d" xmlns:o="urn:schemas-microsoft-com:office:office" xmlns:oel="http://schemas.microsoft.com/office/2019/extlst" xmlns:r="http://schemas.openxmlformats.org/officeDocument/2006/relationships" xmlns:m="http://schemas.openxmlformats.org/officeDocument/2006/math" xmlns:v="urn:schemas-microsoft-com:vml" xmlns:wp14="http://schemas.microsoft.com/office/word/2010/wordprocessingDrawing" xmlns:wp="http://schemas.openxmlformats.org/drawingml/2006/wordprocessingDrawing" xmlns:w10="urn:schemas-microsoft-com:office:word" xmlns:w="http://schemas.openxmlformats.org/wordprocessingml/2006/main" xmlns:w14="http://schemas.microsoft.com/office/word/2010/wordml" xmlns:w15="http://schemas.microsoft.com/office/word/2012/wordml" xmlns:w16cex="http://schemas.microsoft.com/office/word/2018/wordml/cex" xmlns:w16cid="http://schemas.microsoft.com/office/word/2016/wordml/cid" xmlns:w16="http://schemas.microsoft.com/office/word/2018/wordml" xmlns:w16sdtdh="http://schemas.microsoft.com/office/word/2020/wordml/sdtdatahash" xmlns:w16se="http://schemas.microsoft.com/office/word/2015/wordml/symex" xmlns:wpg="http://schemas.microsoft.com/office/word/2010/wordprocessingGroup" xmlns:wpi="http://schemas.microsoft.com/office/word/2010/wordprocessingInk" xmlns:wne="http://schemas.microsoft.com/office/word/2006/wordml" xmlns:wps="http://schemas.microsoft.com/office/word/2010/wordprocessingShape" mc:Ignorable="w14 w15 w16se w16cid w16 w16cex w16sdtdh wp14">
   <w:footnote w:type="separator" w:id="-1">
     <w:p>
       <w:pPr>

</xml_diff>